<commit_message>
github and video links added
</commit_message>
<xml_diff>
--- a/week3/CS501_SP2023_Assignment_3.docx
+++ b/week3/CS501_SP2023_Assignment_3.docx
@@ -47,17 +47,162 @@
       <w:r>
         <w:t xml:space="preserve"> Night of lecture </w:t>
       </w:r>
+      <w:proofErr w:type="gramStart"/>
       <w:r>
         <w:t>4</w:t>
       </w:r>
       <w:r>
-        <w:t>,  before class</w:t>
+        <w:t>,  before</w:t>
+      </w:r>
+      <w:proofErr w:type="gramEnd"/>
+      <w:r>
+        <w:t xml:space="preserve"> class</w:t>
       </w:r>
       <w:r>
         <w:t>.</w:t>
       </w:r>
     </w:p>
     <w:p/>
+    <w:p>
+      <w:r>
+        <w:rPr>
+          <w:b/>
+          <w:bCs/>
+        </w:rPr>
+        <w:t xml:space="preserve">Team Name: </w:t>
+      </w:r>
+      <w:r>
+        <w:t>Not Yet</w:t>
+      </w:r>
+    </w:p>
+    <w:p>
+      <w:pPr>
+        <w:pStyle w:val="NormalWeb"/>
+        <w:rPr>
+          <w:rFonts w:asciiTheme="minorHAnsi" w:hAnsiTheme="minorHAnsi" w:cstheme="minorHAnsi"/>
+        </w:rPr>
+      </w:pPr>
+      <w:r>
+        <w:rPr>
+          <w:rFonts w:asciiTheme="minorHAnsi" w:hAnsiTheme="minorHAnsi" w:cstheme="minorHAnsi"/>
+          <w:b/>
+          <w:bCs/>
+        </w:rPr>
+        <w:t xml:space="preserve">Members: </w:t>
+      </w:r>
+      <w:proofErr w:type="spellStart"/>
+      <w:r>
+        <w:rPr>
+          <w:rFonts w:asciiTheme="minorHAnsi" w:hAnsiTheme="minorHAnsi" w:cstheme="minorHAnsi"/>
+        </w:rPr>
+        <w:t>Renming</w:t>
+      </w:r>
+      <w:proofErr w:type="spellEnd"/>
+      <w:r>
+        <w:rPr>
+          <w:rFonts w:asciiTheme="minorHAnsi" w:hAnsiTheme="minorHAnsi" w:cstheme="minorHAnsi"/>
+        </w:rPr>
+        <w:t xml:space="preserve"> Zhang, </w:t>
+      </w:r>
+      <w:proofErr w:type="spellStart"/>
+      <w:r>
+        <w:rPr>
+          <w:rFonts w:asciiTheme="minorHAnsi" w:hAnsiTheme="minorHAnsi" w:cstheme="minorHAnsi"/>
+        </w:rPr>
+        <w:t>Liyu</w:t>
+      </w:r>
+      <w:proofErr w:type="spellEnd"/>
+      <w:r>
+        <w:rPr>
+          <w:rFonts w:asciiTheme="minorHAnsi" w:hAnsiTheme="minorHAnsi" w:cstheme="minorHAnsi"/>
+        </w:rPr>
+        <w:t xml:space="preserve"> Qu, Melody Chan, Sarah </w:t>
+      </w:r>
+      <w:proofErr w:type="spellStart"/>
+      <w:r>
+        <w:rPr>
+          <w:rFonts w:asciiTheme="minorHAnsi" w:hAnsiTheme="minorHAnsi" w:cstheme="minorHAnsi"/>
+        </w:rPr>
+        <w:t>Bonna</w:t>
+      </w:r>
+      <w:proofErr w:type="spellEnd"/>
+      <w:r>
+        <w:rPr>
+          <w:rFonts w:asciiTheme="minorHAnsi" w:hAnsiTheme="minorHAnsi" w:cstheme="minorHAnsi"/>
+        </w:rPr>
+        <w:t xml:space="preserve">, </w:t>
+      </w:r>
+      <w:proofErr w:type="spellStart"/>
+      <w:r>
+        <w:rPr>
+          <w:rFonts w:asciiTheme="minorHAnsi" w:hAnsiTheme="minorHAnsi" w:cstheme="minorHAnsi"/>
+        </w:rPr>
+        <w:t>Samamtha</w:t>
+      </w:r>
+      <w:proofErr w:type="spellEnd"/>
+      <w:r>
+        <w:rPr>
+          <w:rFonts w:asciiTheme="minorHAnsi" w:hAnsiTheme="minorHAnsi" w:cstheme="minorHAnsi"/>
+        </w:rPr>
+        <w:t xml:space="preserve"> Shih, </w:t>
+      </w:r>
+      <w:proofErr w:type="spellStart"/>
+      <w:r>
+        <w:rPr>
+          <w:rFonts w:asciiTheme="minorHAnsi" w:hAnsiTheme="minorHAnsi" w:cstheme="minorHAnsi"/>
+        </w:rPr>
+        <w:t>Huanjia</w:t>
+      </w:r>
+      <w:proofErr w:type="spellEnd"/>
+      <w:r>
+        <w:rPr>
+          <w:rFonts w:asciiTheme="minorHAnsi" w:hAnsiTheme="minorHAnsi" w:cstheme="minorHAnsi"/>
+        </w:rPr>
+        <w:t xml:space="preserve"> Liang, </w:t>
+      </w:r>
+      <w:proofErr w:type="spellStart"/>
+      <w:r>
+        <w:rPr>
+          <w:rFonts w:asciiTheme="minorHAnsi" w:hAnsiTheme="minorHAnsi" w:cstheme="minorHAnsi"/>
+        </w:rPr>
+        <w:t>Yuhe</w:t>
+      </w:r>
+      <w:proofErr w:type="spellEnd"/>
+      <w:r>
+        <w:rPr>
+          <w:rFonts w:asciiTheme="minorHAnsi" w:hAnsiTheme="minorHAnsi" w:cstheme="minorHAnsi"/>
+        </w:rPr>
+        <w:t xml:space="preserve"> </w:t>
+      </w:r>
+      <w:proofErr w:type="spellStart"/>
+      <w:r>
+        <w:rPr>
+          <w:rFonts w:asciiTheme="minorHAnsi" w:hAnsiTheme="minorHAnsi" w:cstheme="minorHAnsi"/>
+        </w:rPr>
+        <w:t>Bian</w:t>
+      </w:r>
+      <w:proofErr w:type="spellEnd"/>
+      <w:r>
+        <w:rPr>
+          <w:rFonts w:asciiTheme="minorHAnsi" w:hAnsiTheme="minorHAnsi" w:cstheme="minorHAnsi"/>
+        </w:rPr>
+        <w:t xml:space="preserve">, </w:t>
+      </w:r>
+      <w:proofErr w:type="spellStart"/>
+      <w:r>
+        <w:rPr>
+          <w:rFonts w:asciiTheme="minorHAnsi" w:hAnsiTheme="minorHAnsi" w:cstheme="minorHAnsi"/>
+        </w:rPr>
+        <w:t>Yunqi</w:t>
+      </w:r>
+      <w:proofErr w:type="spellEnd"/>
+      <w:r>
+        <w:rPr>
+          <w:rFonts w:asciiTheme="minorHAnsi" w:hAnsiTheme="minorHAnsi" w:cstheme="minorHAnsi"/>
+        </w:rPr>
+        <w:t xml:space="preserve"> Ni</w:t>
+      </w:r>
+    </w:p>
     <w:p>
       <w:r>
         <w:rPr>
@@ -248,6 +393,98 @@
       </w:pPr>
     </w:p>
     <w:p>
+      <w:r>
+        <w:t>When the screen rotates, the initial activity instance is destroyed and a new one is created. Therefore, any value stored during the initial activity will be wiped away. This caused the cheating result to clear out.</w:t>
+      </w:r>
+    </w:p>
+    <w:p>
+      <w:pPr>
+        <w:pStyle w:val="ListParagraph"/>
+      </w:pPr>
+    </w:p>
+    <w:p>
+      <w:pPr>
+        <w:rPr>
+          <w:b/>
+          <w:bCs/>
+        </w:rPr>
+      </w:pPr>
+      <w:r>
+        <w:rPr>
+          <w:b/>
+          <w:bCs/>
+        </w:rPr>
+        <w:t>GitHub link:</w:t>
+      </w:r>
+    </w:p>
+    <w:p>
+      <w:r>
+        <w:fldChar w:fldCharType="begin"/>
+      </w:r>
+      <w:r>
+        <w:instrText xml:space="preserve"> HYPERLINK "</w:instrText>
+      </w:r>
+      <w:r>
+        <w:instrText>https://github.com/melodyy0128/BU2023SPR-CS501/tree/master/week3/Assignment3-Q3%26Q4-GeoQuiz</w:instrText>
+      </w:r>
+      <w:r>
+        <w:instrText xml:space="preserve">" </w:instrText>
+      </w:r>
+      <w:r>
+        <w:fldChar w:fldCharType="separate"/>
+      </w:r>
+      <w:r>
+        <w:rPr>
+          <w:rStyle w:val="Hyperlink"/>
+        </w:rPr>
+        <w:t>https://github.com/melodyy0128/BU2023SPR-CS501/tree/master/week3/Assignment3-Q3%26Q4-GeoQuiz</w:t>
+      </w:r>
+      <w:r>
+        <w:fldChar w:fldCharType="end"/>
+      </w:r>
+    </w:p>
+    <w:p/>
+    <w:p>
+      <w:pPr>
+        <w:rPr>
+          <w:b/>
+          <w:bCs/>
+        </w:rPr>
+      </w:pPr>
+      <w:r>
+        <w:rPr>
+          <w:b/>
+          <w:bCs/>
+        </w:rPr>
+        <w:t xml:space="preserve">Video </w:t>
+      </w:r>
+      <w:r>
+        <w:rPr>
+          <w:b/>
+          <w:bCs/>
+        </w:rPr>
+        <w:t>link</w:t>
+      </w:r>
+      <w:r>
+        <w:rPr>
+          <w:b/>
+          <w:bCs/>
+        </w:rPr>
+        <w:t>:</w:t>
+      </w:r>
+    </w:p>
+    <w:p>
+      <w:hyperlink r:id="rId5" w:history="1">
+        <w:r>
+          <w:rPr>
+            <w:rStyle w:val="Hyperlink"/>
+          </w:rPr>
+          <w:t>https://drive.google.com/file/d/126Kcn7IQqcuUBQGtwhW3lWYGhP0P_7as/view?usp=sharing</w:t>
+        </w:r>
+      </w:hyperlink>
+    </w:p>
+    <w:p/>
+    <w:p>
       <w:pPr>
         <w:pStyle w:val="ListParagraph"/>
         <w:numPr>
@@ -272,15 +509,79 @@
       </w:r>
       <w:proofErr w:type="spellEnd"/>
       <w:r>
-        <w:t xml:space="preserve"> in chapter 7 as the starting point, update the code to fix the problem that if a user cheats on one question, they get the judgement toast for all the questions. Modify the code so if a user answers a question without using the cheat button, the correct or incorrect toast is shown.</w:t>
-      </w:r>
-    </w:p>
-    <w:p>
-      <w:pPr>
-        <w:pStyle w:val="ListParagraph"/>
-        <w:rPr>
-          <w:b/>
-          <w:bCs/>
+        <w:t xml:space="preserve"> in chapter 7 as the starting point, update the code to fix the problem that if a user cheats on one question, they get the judgement toast for all the </w:t>
+      </w:r>
+      <w:r>
+        <w:lastRenderedPageBreak/>
+        <w:t>questions. Modify the code so if a user answers a question without using the cheat button, the correct or incorrect toast is shown.</w:t>
+      </w:r>
+    </w:p>
+    <w:p/>
+    <w:p>
+      <w:pPr>
+        <w:rPr>
+          <w:b/>
+          <w:bCs/>
+        </w:rPr>
+      </w:pPr>
+      <w:r>
+        <w:rPr>
+          <w:b/>
+          <w:bCs/>
+        </w:rPr>
+        <w:t>GitHub link:</w:t>
+      </w:r>
+    </w:p>
+    <w:p>
+      <w:hyperlink r:id="rId6" w:history="1">
+        <w:r>
+          <w:rPr>
+            <w:rStyle w:val="Hyperlink"/>
+          </w:rPr>
+          <w:t>https://github.com/melodyy0128/BU2023SPR-CS501/tree/master/week3/Assignment3-Q3%26Q4-GeoQuiz</w:t>
+        </w:r>
+      </w:hyperlink>
+    </w:p>
+    <w:p/>
+    <w:p>
+      <w:pPr>
+        <w:rPr>
+          <w:b/>
+          <w:bCs/>
+          <w:lang w:val="es-US"/>
+        </w:rPr>
+      </w:pPr>
+      <w:r>
+        <w:rPr>
+          <w:b/>
+          <w:bCs/>
+          <w:lang w:val="es-US"/>
+        </w:rPr>
+        <w:t>Video link:</w:t>
+      </w:r>
+    </w:p>
+    <w:p>
+      <w:pPr>
+        <w:rPr>
+          <w:lang w:val="es-US"/>
+        </w:rPr>
+      </w:pPr>
+      <w:hyperlink r:id="rId7" w:history="1">
+        <w:r>
+          <w:rPr>
+            <w:rStyle w:val="Hyperlink"/>
+            <w:lang w:val="es-US"/>
+          </w:rPr>
+          <w:t>https://drive.google.com/file/d/128QlcfEJjwB_cCMAdniAA8qeAVllX_mm/view?usp=sharing</w:t>
+        </w:r>
+      </w:hyperlink>
+    </w:p>
+    <w:p>
+      <w:pPr>
+        <w:rPr>
+          <w:b/>
+          <w:bCs/>
+          <w:lang w:val="es-US"/>
         </w:rPr>
       </w:pPr>
     </w:p>
@@ -334,7 +635,7 @@
                           </pic:cNvPicPr>
                         </pic:nvPicPr>
                         <pic:blipFill>
-                          <a:blip r:embed="rId5">
+                          <a:blip r:embed="rId8">
                             <a:extLst>
                               <a:ext uri="{28A0092B-C50C-407E-A947-70E740481C1C}">
                                 <a14:useLocalDpi xmlns:a14="http://schemas.microsoft.com/office/drawing/2010/main" val="0"/>
@@ -427,7 +728,7 @@
                   <o:lock v:ext="edit" aspectratio="t"/>
                 </v:shapetype>
                 <v:shape id="Picture 5" o:spid="_x0000_s1027" type="#_x0000_t75" style="position:absolute;width:18821;height:27908;visibility:visible;mso-wrap-style:square" o:gfxdata="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">
-                  <v:imagedata r:id="rId6" o:title=""/>
+                  <v:imagedata r:id="rId9" o:title=""/>
                 </v:shape>
                 <v:shapetype id="_x0000_t202" coordsize="21600,21600" o:spt="202" path="m,l,21600r21600,l21600,xe">
                   <v:stroke joinstyle="miter"/>
@@ -625,7 +926,6 @@
         <w:ind w:right="2790"/>
       </w:pPr>
       <w:r>
-        <w:lastRenderedPageBreak/>
         <w:t xml:space="preserve">The Fahrenheit </w:t>
       </w:r>
       <w:proofErr w:type="spellStart"/>
@@ -727,6 +1027,80 @@
       <w:pPr>
         <w:spacing w:before="240"/>
         <w:ind w:right="2790"/>
+        <w:rPr>
+          <w:b/>
+          <w:bCs/>
+        </w:rPr>
+      </w:pPr>
+      <w:r>
+        <w:rPr>
+          <w:b/>
+          <w:bCs/>
+        </w:rPr>
+        <w:t>GitHub link:</w:t>
+      </w:r>
+    </w:p>
+    <w:p>
+      <w:pPr>
+        <w:spacing w:before="240"/>
+        <w:ind w:right="2790"/>
+      </w:pPr>
+      <w:hyperlink r:id="rId10" w:history="1">
+        <w:r>
+          <w:rPr>
+            <w:rStyle w:val="Hyperlink"/>
+          </w:rPr>
+          <w:t>https:</w:t>
+        </w:r>
+        <w:r>
+          <w:rPr>
+            <w:rStyle w:val="Hyperlink"/>
+          </w:rPr>
+          <w:t>/</w:t>
+        </w:r>
+        <w:r>
+          <w:rPr>
+            <w:rStyle w:val="Hyperlink"/>
+          </w:rPr>
+          <w:t>/github.com/melodyy0128/BU2023SPR-CS501/tree/master/week3/Assignment3-Q5-TemperatureConverter</w:t>
+        </w:r>
+      </w:hyperlink>
+    </w:p>
+    <w:p>
+      <w:pPr>
+        <w:spacing w:before="240"/>
+        <w:ind w:right="2790"/>
+        <w:rPr>
+          <w:b/>
+          <w:bCs/>
+        </w:rPr>
+      </w:pPr>
+      <w:r>
+        <w:rPr>
+          <w:b/>
+          <w:bCs/>
+        </w:rPr>
+        <w:t>Video link:</w:t>
+      </w:r>
+    </w:p>
+    <w:p>
+      <w:pPr>
+        <w:spacing w:before="240"/>
+        <w:ind w:right="2790"/>
+      </w:pPr>
+      <w:hyperlink r:id="rId11" w:history="1">
+        <w:r>
+          <w:rPr>
+            <w:rStyle w:val="Hyperlink"/>
+          </w:rPr>
+          <w:t>https://drive.google.com/file/d/129FbkKtgbW7AJX0DQ4dTpfgj3cQ1eZMT/view?usp=sharing</w:t>
+        </w:r>
+      </w:hyperlink>
+    </w:p>
+    <w:p>
+      <w:pPr>
+        <w:spacing w:before="240"/>
+        <w:ind w:right="2790"/>
       </w:pPr>
     </w:p>
     <w:p>
@@ -743,6 +1117,7 @@
           <w:b/>
           <w:bCs/>
         </w:rPr>
+        <w:lastRenderedPageBreak/>
         <w:t>(Team)</w:t>
       </w:r>
       <w:r>
@@ -906,28 +1281,76 @@
         </w:numPr>
       </w:pPr>
       <w:r>
+        <w:t>T</w:t>
+      </w:r>
+      <w:r>
+        <w:t>he App</w:t>
+      </w:r>
+      <w:r>
+        <w:t xml:space="preserve"> should</w:t>
+      </w:r>
+      <w:r>
+        <w:t xml:space="preserve"> “Look Good” in both portrait and landscape mode.  This only applies to the second Activity (not the Login).</w:t>
+      </w:r>
+    </w:p>
+    <w:p/>
+    <w:p>
+      <w:pPr>
+        <w:rPr>
+          <w:b/>
+          <w:bCs/>
+        </w:rPr>
+      </w:pPr>
+      <w:r>
+        <w:rPr>
+          <w:b/>
+          <w:bCs/>
+        </w:rPr>
+        <w:t>GitHub link:</w:t>
+      </w:r>
+    </w:p>
+    <w:p>
+      <w:hyperlink r:id="rId12" w:history="1">
+        <w:r>
+          <w:rPr>
+            <w:rStyle w:val="Hyperlink"/>
+          </w:rPr>
+          <w:t>https://github.com/whisperzh/FlashCard</w:t>
+        </w:r>
+      </w:hyperlink>
+    </w:p>
+    <w:p>
+      <w:pPr>
+        <w:rPr>
+          <w:b/>
+          <w:bCs/>
+        </w:rPr>
+      </w:pPr>
+    </w:p>
+    <w:p>
+      <w:pPr>
+        <w:rPr>
+          <w:b/>
+          <w:bCs/>
+        </w:rPr>
+      </w:pPr>
+      <w:r>
+        <w:rPr>
+          <w:b/>
+          <w:bCs/>
+        </w:rPr>
+        <w:t>Video link:</w:t>
+      </w:r>
+    </w:p>
+    <w:p>
+      <w:pPr>
+        <w:jc w:val="center"/>
+      </w:pPr>
+      <w:r>
+        <w:rPr>
+          <w:noProof/>
+        </w:rPr>
         <w:lastRenderedPageBreak/>
-        <w:t>T</w:t>
-      </w:r>
-      <w:r>
-        <w:t>he App</w:t>
-      </w:r>
-      <w:r>
-        <w:t xml:space="preserve"> should</w:t>
-      </w:r>
-      <w:r>
-        <w:t xml:space="preserve"> “Look Good” in both portrait and landscape mode.  This only applies to the second Activity (not the Login).</w:t>
-      </w:r>
-    </w:p>
-    <w:p/>
-    <w:p>
-      <w:pPr>
-        <w:jc w:val="center"/>
-      </w:pPr>
-      <w:r>
-        <w:rPr>
-          <w:noProof/>
-        </w:rPr>
         <mc:AlternateContent>
           <mc:Choice Requires="wps">
             <w:drawing>
@@ -1031,7 +1454,7 @@
                     <pic:cNvPicPr/>
                   </pic:nvPicPr>
                   <pic:blipFill>
-                    <a:blip r:embed="rId7" cstate="print">
+                    <a:blip r:embed="rId13" cstate="print">
                       <a:extLst>
                         <a:ext uri="{28A0092B-C50C-407E-A947-70E740481C1C}">
                           <a14:useLocalDpi xmlns:a14="http://schemas.microsoft.com/office/drawing/2010/main" val="0"/>
@@ -1079,7 +1502,7 @@
                     </pic:cNvPicPr>
                   </pic:nvPicPr>
                   <pic:blipFill>
-                    <a:blip r:embed="rId8">
+                    <a:blip r:embed="rId14">
                       <a:extLst>
                         <a:ext uri="{28A0092B-C50C-407E-A947-70E740481C1C}">
                           <a14:useLocalDpi xmlns:a14="http://schemas.microsoft.com/office/drawing/2010/main" val="0"/>
@@ -2191,6 +2614,7 @@
   <w:style w:type="character" w:default="1" w:styleId="DefaultParagraphFont">
     <w:name w:val="Default Paragraph Font"/>
     <w:uiPriority w:val="1"/>
+    <w:semiHidden/>
     <w:unhideWhenUsed/>
   </w:style>
   <w:style w:type="table" w:default="1" w:styleId="TableNormal">
@@ -2256,6 +2680,22 @@
     <w:rPr>
       <w:color w:val="954F72" w:themeColor="followedHyperlink"/>
       <w:u w:val="single"/>
+    </w:rPr>
+  </w:style>
+  <w:style w:type="paragraph" w:styleId="NormalWeb">
+    <w:name w:val="Normal (Web)"/>
+    <w:basedOn w:val="Normal"/>
+    <w:uiPriority w:val="99"/>
+    <w:unhideWhenUsed/>
+    <w:rsid w:val="00A723FD"/>
+    <w:pPr>
+      <w:spacing w:before="100" w:beforeAutospacing="1" w:after="100" w:afterAutospacing="1"/>
+    </w:pPr>
+    <w:rPr>
+      <w:rFonts w:ascii="Times New Roman" w:eastAsia="Times New Roman" w:hAnsi="Times New Roman" w:cs="Times New Roman"/>
+      <w:kern w:val="0"/>
+      <w:lang w:eastAsia="zh-CN"/>
+      <w14:ligatures w14:val="none"/>
     </w:rPr>
   </w:style>
 </w:styles>

</xml_diff>